<commit_message>
Add updated team working agreement documents
</commit_message>
<xml_diff>
--- a/Documents/Team Working Agreement/CS691 Team Working Agreement.docx
+++ b/Documents/Team Working Agreement/CS691 Team Working Agreement.docx
@@ -152,7 +152,73 @@
           <w:szCs w:val="24"/>
           <w14:ligatures w14:val="none"/>
         </w:rPr>
-        <w:t>The team agrees to communicate through emails, Discord and Zoom. All team members will be present for bi-weekly meetings twice a week. During meetings everybody will communicate their availability in order to agree on a timeline of the future meetings. The team agrees to participate on Discord while utilizing their laptops on voice chat. When on Zoom everybody is in presentable attire and conditions during recordings for the retrospective and sprint planning.  </w:t>
+        <w:t xml:space="preserve">The team agrees to communicate through emails, Discord and </w:t>
+      </w:r>
+      <w:r>
+        <w:rPr>
+          <w:rFonts w:ascii="Arial" w:eastAsia="Times New Roman" w:hAnsi="Arial" w:cs="Arial"/>
+          <w:color w:val="000000"/>
+          <w:kern w:val="0"/>
+          <w:sz w:val="24"/>
+          <w:szCs w:val="24"/>
+          <w14:ligatures w14:val="none"/>
+        </w:rPr>
+        <w:t>Microsoft Teams</w:t>
+      </w:r>
+      <w:r>
+        <w:rPr>
+          <w:rFonts w:ascii="Arial" w:eastAsia="Times New Roman" w:hAnsi="Arial" w:cs="Arial"/>
+          <w:color w:val="000000"/>
+          <w:kern w:val="0"/>
+          <w:sz w:val="24"/>
+          <w:szCs w:val="24"/>
+          <w14:ligatures w14:val="none"/>
+        </w:rPr>
+        <w:t>. All team members will be present for bi-weekly meetings twice a week</w:t>
+      </w:r>
+      <w:r>
+        <w:rPr>
+          <w:rFonts w:ascii="Arial" w:eastAsia="Times New Roman" w:hAnsi="Arial" w:cs="Arial"/>
+          <w:color w:val="000000"/>
+          <w:kern w:val="0"/>
+          <w:sz w:val="24"/>
+          <w:szCs w:val="24"/>
+          <w14:ligatures w14:val="none"/>
+        </w:rPr>
+        <w:t xml:space="preserve"> on Mondays 9pm EST and Thursdays 8pm EST</w:t>
+      </w:r>
+      <w:r>
+        <w:rPr>
+          <w:rFonts w:ascii="Arial" w:eastAsia="Times New Roman" w:hAnsi="Arial" w:cs="Arial"/>
+          <w:color w:val="000000"/>
+          <w:kern w:val="0"/>
+          <w:sz w:val="24"/>
+          <w:szCs w:val="24"/>
+          <w14:ligatures w14:val="none"/>
+        </w:rPr>
+        <w:t xml:space="preserve">. The team agrees to participate on Discord while utilizing their laptops on voice chat. When on </w:t>
+      </w:r>
+      <w:r>
+        <w:rPr>
+          <w:rFonts w:ascii="Arial" w:eastAsia="Times New Roman" w:hAnsi="Arial" w:cs="Arial"/>
+          <w:color w:val="000000"/>
+          <w:kern w:val="0"/>
+          <w:sz w:val="24"/>
+          <w:szCs w:val="24"/>
+          <w14:ligatures w14:val="none"/>
+        </w:rPr>
+        <w:t>Teams</w:t>
+      </w:r>
+      <w:r>
+        <w:rPr>
+          <w:rFonts w:ascii="Arial" w:eastAsia="Times New Roman" w:hAnsi="Arial" w:cs="Arial"/>
+          <w:color w:val="000000"/>
+          <w:kern w:val="0"/>
+          <w:sz w:val="24"/>
+          <w:szCs w:val="24"/>
+          <w14:ligatures w14:val="none"/>
+        </w:rPr>
+        <w:t xml:space="preserve"> everybody is in presentable attire and conditions during recordings for the retrospective and sprint planning.  </w:t>
       </w:r>
     </w:p>
     <w:p>
@@ -189,19 +255,17 @@
         </w:rPr>
         <w:t xml:space="preserve">Team agrees to utilize </w:t>
       </w:r>
-      <w:proofErr w:type="spellStart"/>
-      <w:r>
-        <w:rPr>
-          <w:rFonts w:ascii="Arial" w:eastAsia="Times New Roman" w:hAnsi="Arial" w:cs="Arial"/>
-          <w:color w:val="000000"/>
-          <w:kern w:val="0"/>
-          <w:sz w:val="24"/>
-          <w:szCs w:val="24"/>
-          <w14:ligatures w14:val="none"/>
-        </w:rPr>
-        <w:t>ClickUp</w:t>
-      </w:r>
-      <w:proofErr w:type="spellEnd"/>
+      <w:r>
+        <w:rPr>
+          <w:rFonts w:ascii="Arial" w:eastAsia="Times New Roman" w:hAnsi="Arial" w:cs="Arial"/>
+          <w:color w:val="000000"/>
+          <w:kern w:val="0"/>
+          <w:sz w:val="24"/>
+          <w:szCs w:val="24"/>
+          <w14:ligatures w14:val="none"/>
+        </w:rPr>
+        <w:t>Jira</w:t>
+      </w:r>
       <w:r>
         <w:rPr>
           <w:rFonts w:ascii="Arial" w:eastAsia="Times New Roman" w:hAnsi="Arial" w:cs="Arial"/>
@@ -864,6 +928,7 @@
   <w:style w:type="character" w:default="1" w:styleId="DefaultParagraphFont">
     <w:name w:val="Default Paragraph Font"/>
     <w:uiPriority w:val="1"/>
+    <w:semiHidden/>
     <w:unhideWhenUsed/>
   </w:style>
   <w:style w:type="table" w:default="1" w:styleId="TableNormal">

</xml_diff>